<commit_message>
fl ib for cnergy ready
</commit_message>
<xml_diff>
--- a/cnergy/FAMCO-MAK-CNERGY-321-FL-25-01.docx
+++ b/cnergy/FAMCO-MAK-CNERGY-321-FL-25-01.docx
@@ -154,16 +154,7 @@
           <w:szCs w:val="20"/>
           <w:u w:val="none"/>
         </w:rPr>
-        <w:t>June 3</w:t>
-      </w:r>
-      <w:r>
-        <w:rPr>
-          <w:color w:val="auto"/>
-          <w:sz w:val="20"/>
-          <w:szCs w:val="20"/>
-          <w:u w:val="none"/>
-        </w:rPr>
-        <w:t>0</w:t>
+        <w:t>October 5</w:t>
       </w:r>
       <w:r>
         <w:rPr>
@@ -277,33 +268,7 @@
           <w:szCs w:val="20"/>
           <w:u w:val="none"/>
         </w:rPr>
-        <w:t xml:space="preserve">Transmission </w:t>
-      </w:r>
-      <w:r>
-        <w:rPr>
-          <w:b/>
-          <w:bCs/>
-          <w:strike w:val="false"/>
-          <w:dstrike w:val="false"/>
-          <w:color w:val="auto"/>
-          <w:sz w:val="20"/>
-          <w:szCs w:val="20"/>
-          <w:u w:val="none"/>
-        </w:rPr>
-        <w:t>Deed Next Steps</w:t>
-      </w:r>
-      <w:r>
-        <w:rPr>
-          <w:b/>
-          <w:bCs/>
-          <w:strike w:val="false"/>
-          <w:dstrike w:val="false"/>
-          <w:color w:val="auto"/>
-          <w:sz w:val="20"/>
-          <w:szCs w:val="20"/>
-          <w:u w:val="none"/>
-        </w:rPr>
-        <w:t xml:space="preserve"> – Late Mohammad Ayub Khan</w:t>
+        <w:t>Transmission Deed Next Steps – Late Mohammad Ayub Khan</w:t>
       </w:r>
       <w:r>
         <w:rPr>
@@ -736,68 +701,15 @@
       </w:pPr>
       <w:r>
         <w:rPr>
-          <w:rFonts w:ascii="Calibri" w:hAnsi="Calibri"/>
-          <w:b w:val="false"/>
-          <w:strike w:val="false"/>
-          <w:dstrike w:val="false"/>
-          <w:color w:val="auto"/>
-          <w:sz w:val="20"/>
-          <w:szCs w:val="20"/>
-          <w:u w:val="none"/>
-        </w:rPr>
-        <w:t>I r</w:t>
-      </w:r>
-      <w:r>
-        <w:rPr>
-          <w:rFonts w:ascii="Calibri" w:hAnsi="Calibri"/>
-          <w:b w:val="false"/>
-          <w:strike w:val="false"/>
-          <w:dstrike w:val="false"/>
-          <w:color w:val="auto"/>
-          <w:sz w:val="20"/>
-          <w:szCs w:val="20"/>
-          <w:u w:val="none"/>
-        </w:rPr>
-        <w:t xml:space="preserve">efer </w:t>
-      </w:r>
-      <w:r>
-        <w:rPr>
-          <w:rFonts w:ascii="Calibri" w:hAnsi="Calibri"/>
-          <w:b w:val="false"/>
-          <w:strike w:val="false"/>
-          <w:dstrike w:val="false"/>
-          <w:color w:val="auto"/>
-          <w:sz w:val="20"/>
-          <w:szCs w:val="20"/>
-          <w:u w:val="none"/>
-        </w:rPr>
-        <w:t>to</w:t>
-      </w:r>
-      <w:r>
-        <w:rPr>
-          <w:rFonts w:ascii="Calibri" w:hAnsi="Calibri"/>
-          <w:b w:val="false"/>
-          <w:strike w:val="false"/>
-          <w:dstrike w:val="false"/>
-          <w:color w:val="auto"/>
-          <w:sz w:val="20"/>
-          <w:szCs w:val="20"/>
-          <w:u w:val="none"/>
-        </w:rPr>
-        <w:t xml:space="preserve"> </w:t>
-      </w:r>
-      <w:r>
-        <w:rPr>
-          <w:rFonts w:ascii="Calibri" w:hAnsi="Calibri"/>
-          <w:b w:val="false"/>
-          <w:strike w:val="false"/>
-          <w:dstrike w:val="false"/>
-          <w:color w:val="auto"/>
-          <w:sz w:val="20"/>
-          <w:szCs w:val="20"/>
-          <w:u w:val="none"/>
-        </w:rPr>
-        <w:t>your letter:</w:t>
+          <w:b w:val="false"/>
+          <w:strike w:val="false"/>
+          <w:dstrike w:val="false"/>
+          <w:color w:val="auto"/>
+          <w:sz w:val="20"/>
+          <w:szCs w:val="20"/>
+          <w:u w:val="none"/>
+        </w:rPr>
+        <w:t>I refer to your letter:</w:t>
       </w:r>
     </w:p>
     <w:p>
@@ -826,7 +738,6 @@
       </w:pPr>
       <w:r>
         <w:rPr>
-          <w:rFonts w:ascii="Calibri" w:hAnsi="Calibri"/>
           <w:b w:val="false"/>
           <w:strike w:val="false"/>
           <w:dstrike w:val="false"/>
@@ -845,7 +756,6 @@
           <w:u w:val="none"/>
           <w:b w:val="false"/>
           <w:szCs w:val="20"/>
-          <w:rFonts w:ascii="Calibri" w:hAnsi="Calibri"/>
           <w:color w:val="auto"/>
         </w:rPr>
         <w:instrText xml:space="preserve"> DOCPROPERTY "ReferenceSender"</w:instrText>
@@ -858,7 +768,6 @@
           <w:u w:val="none"/>
           <w:b w:val="false"/>
           <w:szCs w:val="20"/>
-          <w:rFonts w:ascii="Calibri" w:hAnsi="Calibri"/>
           <w:color w:val="auto"/>
         </w:rPr>
         <w:fldChar w:fldCharType="separate"/>
@@ -871,7 +780,6 @@
           <w:u w:val="none"/>
           <w:b w:val="false"/>
           <w:szCs w:val="20"/>
-          <w:rFonts w:ascii="Calibri" w:hAnsi="Calibri"/>
           <w:color w:val="auto"/>
         </w:rPr>
         <w:t>CNERGY - 676</w:t>
@@ -884,14 +792,12 @@
           <w:u w:val="none"/>
           <w:b w:val="false"/>
           <w:szCs w:val="20"/>
-          <w:rFonts w:ascii="Calibri" w:hAnsi="Calibri"/>
           <w:color w:val="auto"/>
         </w:rPr>
         <w:fldChar w:fldCharType="end"/>
       </w:r>
       <w:r>
         <w:rPr>
-          <w:rFonts w:ascii="Calibri" w:hAnsi="Calibri"/>
           <w:b w:val="false"/>
           <w:strike w:val="false"/>
           <w:dstrike w:val="false"/>
@@ -926,7 +832,6 @@
       </w:pPr>
       <w:r>
         <w:rPr>
-          <w:rFonts w:ascii="Calibri" w:hAnsi="Calibri"/>
           <w:b w:val="false"/>
           <w:bCs w:val="false"/>
           <w:strike w:val="false"/>
@@ -961,7 +866,6 @@
       </w:pPr>
       <w:r>
         <w:rPr>
-          <w:rFonts w:ascii="Calibri" w:hAnsi="Calibri"/>
           <w:b w:val="false"/>
           <w:bCs w:val="false"/>
           <w:strike w:val="false"/>
@@ -996,7 +900,6 @@
       </w:pPr>
       <w:r>
         <w:rPr>
-          <w:rFonts w:ascii="Calibri" w:hAnsi="Calibri"/>
           <w:b/>
           <w:bCs/>
           <w:strike w:val="false"/>
@@ -1032,7 +935,6 @@
       </w:pPr>
       <w:r>
         <w:rPr>
-          <w:rFonts w:ascii="Calibri" w:hAnsi="Calibri"/>
           <w:b w:val="false"/>
           <w:bCs w:val="false"/>
           <w:strike w:val="false"/>
@@ -1042,91 +944,7 @@
           <w:szCs w:val="20"/>
           <w:u w:val="none"/>
         </w:rPr>
-        <w:t xml:space="preserve">Hereby, the legal heirs </w:t>
-      </w:r>
-      <w:r>
-        <w:rPr>
-          <w:rFonts w:ascii="Calibri" w:hAnsi="Calibri"/>
-          <w:b w:val="false"/>
-          <w:bCs w:val="false"/>
-          <w:strike w:val="false"/>
-          <w:dstrike w:val="false"/>
-          <w:color w:val="auto"/>
-          <w:sz w:val="20"/>
-          <w:szCs w:val="20"/>
-          <w:u w:val="none"/>
-        </w:rPr>
-        <w:t xml:space="preserve">sign and </w:t>
-      </w:r>
-      <w:r>
-        <w:rPr>
-          <w:rFonts w:ascii="Calibri" w:hAnsi="Calibri"/>
-          <w:b w:val="false"/>
-          <w:bCs w:val="false"/>
-          <w:strike w:val="false"/>
-          <w:dstrike w:val="false"/>
-          <w:color w:val="auto"/>
-          <w:sz w:val="20"/>
-          <w:szCs w:val="20"/>
-          <w:u w:val="none"/>
-        </w:rPr>
-        <w:t xml:space="preserve">confirm </w:t>
-      </w:r>
-      <w:r>
-        <w:rPr>
-          <w:rFonts w:ascii="Calibri" w:hAnsi="Calibri"/>
-          <w:b w:val="false"/>
-          <w:bCs w:val="false"/>
-          <w:strike w:val="false"/>
-          <w:dstrike w:val="false"/>
-          <w:color w:val="auto"/>
-          <w:sz w:val="20"/>
-          <w:szCs w:val="20"/>
-          <w:u w:val="none"/>
-        </w:rPr>
-        <w:t>in</w:t>
-      </w:r>
-      <w:r>
-        <w:rPr>
-          <w:rFonts w:ascii="Calibri" w:hAnsi="Calibri"/>
-          <w:b w:val="false"/>
-          <w:bCs w:val="false"/>
-          <w:strike w:val="false"/>
-          <w:dstrike w:val="false"/>
-          <w:color w:val="auto"/>
-          <w:sz w:val="20"/>
-          <w:szCs w:val="20"/>
-          <w:u w:val="none"/>
-        </w:rPr>
-        <w:t xml:space="preserve"> agreement</w:t>
-      </w:r>
-      <w:r>
-        <w:rPr>
-          <w:rFonts w:ascii="Calibri" w:hAnsi="Calibri"/>
-          <w:b w:val="false"/>
-          <w:bCs w:val="false"/>
-          <w:strike w:val="false"/>
-          <w:dstrike w:val="false"/>
-          <w:color w:val="auto"/>
-          <w:sz w:val="20"/>
-          <w:szCs w:val="20"/>
-          <w:u w:val="none"/>
-        </w:rPr>
-        <w:t xml:space="preserve"> </w:t>
-      </w:r>
-      <w:r>
-        <w:rPr>
-          <w:rFonts w:ascii="Calibri" w:hAnsi="Calibri"/>
-          <w:b w:val="false"/>
-          <w:bCs w:val="false"/>
-          <w:strike w:val="false"/>
-          <w:dstrike w:val="false"/>
-          <w:color w:val="auto"/>
-          <w:sz w:val="20"/>
-          <w:szCs w:val="20"/>
-          <w:u w:val="none"/>
-        </w:rPr>
-        <w:t xml:space="preserve">with the distribution of shares articulated in your letter. </w:t>
+        <w:t xml:space="preserve">Hereby, the legal heirs sign and confirm in agreement with the distribution of shares articulated in your letter. </w:t>
       </w:r>
     </w:p>
     <w:p>
@@ -1152,7 +970,6 @@
       </w:pPr>
       <w:r>
         <w:rPr>
-          <w:rFonts w:ascii="Calibri" w:hAnsi="Calibri"/>
           <w:b w:val="false"/>
           <w:bCs w:val="false"/>
           <w:strike w:val="false"/>
@@ -1162,6 +979,52 @@
           <w:szCs w:val="20"/>
           <w:u w:val="none"/>
         </w:rPr>
+        <w:drawing>
+          <wp:anchor behindDoc="0" distT="0" distB="0" distL="0" distR="0" simplePos="0" locked="0" layoutInCell="1" allowOverlap="1" relativeHeight="2">
+            <wp:simplePos x="0" y="0"/>
+            <wp:positionH relativeFrom="column">
+              <wp:posOffset>4593590</wp:posOffset>
+            </wp:positionH>
+            <wp:positionV relativeFrom="paragraph">
+              <wp:posOffset>53340</wp:posOffset>
+            </wp:positionV>
+            <wp:extent cx="1151890" cy="467995"/>
+            <wp:effectExtent l="31750" t="95885" r="31750" b="95885"/>
+            <wp:wrapNone/>
+            <wp:docPr id="1" name="Image1"/>
+            <wp:cNvGraphicFramePr>
+              <a:graphicFrameLocks xmlns:a="http://schemas.openxmlformats.org/drawingml/2006/main" noChangeAspect="1"/>
+            </wp:cNvGraphicFramePr>
+            <a:graphic xmlns:a="http://schemas.openxmlformats.org/drawingml/2006/main">
+              <a:graphicData uri="http://schemas.openxmlformats.org/drawingml/2006/picture">
+                <pic:pic xmlns:pic="http://schemas.openxmlformats.org/drawingml/2006/picture">
+                  <pic:nvPicPr>
+                    <pic:cNvPr id="1" name="Image1"/>
+                    <pic:cNvPicPr>
+                      <a:picLocks noChangeAspect="1" noChangeArrowheads="1"/>
+                    </pic:cNvPicPr>
+                  </pic:nvPicPr>
+                  <pic:blipFill>
+                    <a:blip r:embed="rId2"/>
+                    <a:stretch>
+                      <a:fillRect/>
+                    </a:stretch>
+                  </pic:blipFill>
+                  <pic:spPr bwMode="auto">
+                    <a:xfrm rot="21000000">
+                      <a:off x="0" y="0"/>
+                      <a:ext cx="1151890" cy="467995"/>
+                    </a:xfrm>
+                    <a:prstGeom prst="rect">
+                      <a:avLst/>
+                    </a:prstGeom>
+                    <a:noFill/>
+                  </pic:spPr>
+                </pic:pic>
+              </a:graphicData>
+            </a:graphic>
+          </wp:anchor>
+        </w:drawing>
       </w:r>
     </w:p>
     <w:tbl>
@@ -1240,7 +1103,10 @@
               </w:rPr>
             </w:pPr>
             <w:r>
-              <w:rPr/>
+              <w:rPr>
+                <w:sz w:val="20"/>
+                <w:szCs w:val="20"/>
+              </w:rPr>
             </w:r>
           </w:p>
         </w:tc>
@@ -1548,7 +1414,6 @@
       </w:pPr>
       <w:r>
         <w:rPr>
-          <w:rFonts w:ascii="Calibri" w:hAnsi="Calibri"/>
           <w:b w:val="false"/>
           <w:bCs w:val="false"/>
           <w:strike w:val="false"/>
@@ -1583,7 +1448,6 @@
       </w:pPr>
       <w:r>
         <w:rPr>
-          <w:rFonts w:ascii="Calibri" w:hAnsi="Calibri"/>
           <w:b w:val="false"/>
           <w:bCs w:val="false"/>
           <w:strike w:val="false"/>
@@ -1597,7 +1461,6 @@
       </w:r>
       <w:r>
         <w:rPr>
-          <w:rFonts w:ascii="Calibri" w:hAnsi="Calibri"/>
           <w:b w:val="false"/>
           <w:bCs w:val="false"/>
           <w:strike w:val="false"/>
@@ -1618,7 +1481,6 @@
           <w:b w:val="false"/>
           <w:szCs w:val="20"/>
           <w:bCs w:val="false"/>
-          <w:rFonts w:ascii="Calibri" w:hAnsi="Calibri"/>
           <w:color w:val="auto"/>
         </w:rPr>
         <w:instrText xml:space="preserve"> DOCPROPERTY "Folio1Missing"</w:instrText>
@@ -1632,7 +1494,6 @@
           <w:b w:val="false"/>
           <w:szCs w:val="20"/>
           <w:bCs w:val="false"/>
-          <w:rFonts w:ascii="Calibri" w:hAnsi="Calibri"/>
           <w:color w:val="auto"/>
         </w:rPr>
         <w:fldChar w:fldCharType="separate"/>
@@ -1646,7 +1507,6 @@
           <w:b w:val="false"/>
           <w:szCs w:val="20"/>
           <w:bCs w:val="false"/>
-          <w:rFonts w:ascii="Calibri" w:hAnsi="Calibri"/>
           <w:color w:val="auto"/>
         </w:rPr>
         <w:t>200</w:t>
@@ -1660,14 +1520,12 @@
           <w:b w:val="false"/>
           <w:szCs w:val="20"/>
           <w:bCs w:val="false"/>
-          <w:rFonts w:ascii="Calibri" w:hAnsi="Calibri"/>
           <w:color w:val="auto"/>
         </w:rPr>
         <w:fldChar w:fldCharType="end"/>
       </w:r>
       <w:r>
         <w:rPr>
-          <w:rFonts w:ascii="Calibri" w:hAnsi="Calibri"/>
           <w:b w:val="false"/>
           <w:bCs w:val="false"/>
           <w:strike w:val="false"/>
@@ -1681,7 +1539,6 @@
       </w:r>
       <w:r>
         <w:rPr>
-          <w:rFonts w:ascii="Calibri" w:hAnsi="Calibri"/>
           <w:b w:val="false"/>
           <w:bCs w:val="false"/>
           <w:strike w:val="false"/>
@@ -1702,7 +1559,6 @@
           <w:b w:val="false"/>
           <w:szCs w:val="20"/>
           <w:bCs w:val="false"/>
-          <w:rFonts w:ascii="Calibri" w:hAnsi="Calibri"/>
           <w:color w:val="auto"/>
         </w:rPr>
         <w:instrText xml:space="preserve"> DOCPROPERTY "Company"</w:instrText>
@@ -1716,7 +1572,6 @@
           <w:b w:val="false"/>
           <w:szCs w:val="20"/>
           <w:bCs w:val="false"/>
-          <w:rFonts w:ascii="Calibri" w:hAnsi="Calibri"/>
           <w:color w:val="auto"/>
         </w:rPr>
         <w:fldChar w:fldCharType="separate"/>
@@ -1730,7 +1585,6 @@
           <w:b w:val="false"/>
           <w:szCs w:val="20"/>
           <w:bCs w:val="false"/>
-          <w:rFonts w:ascii="Calibri" w:hAnsi="Calibri"/>
           <w:color w:val="auto"/>
         </w:rPr>
         <w:t>CNERGYICO PK LIMITED (FORMERLY: BYCO PERTROLEUM PAKISTAN LIMITED)</w:t>
@@ -1744,14 +1598,12 @@
           <w:b w:val="false"/>
           <w:szCs w:val="20"/>
           <w:bCs w:val="false"/>
-          <w:rFonts w:ascii="Calibri" w:hAnsi="Calibri"/>
           <w:color w:val="auto"/>
         </w:rPr>
         <w:fldChar w:fldCharType="end"/>
       </w:r>
       <w:r>
         <w:rPr>
-          <w:rFonts w:ascii="Calibri" w:hAnsi="Calibri"/>
           <w:b w:val="false"/>
           <w:bCs w:val="false"/>
           <w:strike w:val="false"/>
@@ -1787,7 +1639,6 @@
       </w:pPr>
       <w:r>
         <w:rPr>
-          <w:rFonts w:ascii="Calibri" w:hAnsi="Calibri"/>
           <w:b w:val="false"/>
           <w:bCs w:val="false"/>
           <w:strike w:val="false"/>
@@ -1822,7 +1673,6 @@
       </w:pPr>
       <w:r>
         <w:rPr>
-          <w:rFonts w:ascii="Calibri" w:hAnsi="Calibri"/>
           <w:b w:val="false"/>
           <w:bCs w:val="false"/>
           <w:strike w:val="false"/>
@@ -1832,35 +1682,7 @@
           <w:szCs w:val="20"/>
           <w:u w:val="none"/>
         </w:rPr>
-        <w:t xml:space="preserve">In this regard, </w:t>
-      </w:r>
-      <w:r>
-        <w:rPr>
-          <w:rFonts w:ascii="Calibri" w:hAnsi="Calibri"/>
-          <w:b w:val="false"/>
-          <w:bCs w:val="false"/>
-          <w:strike w:val="false"/>
-          <w:dstrike w:val="false"/>
-          <w:color w:val="auto"/>
-          <w:sz w:val="20"/>
-          <w:szCs w:val="20"/>
-          <w:u w:val="none"/>
-        </w:rPr>
-        <w:t xml:space="preserve">moving forward with the caption, </w:t>
-      </w:r>
-      <w:r>
-        <w:rPr>
-          <w:rFonts w:ascii="Calibri" w:hAnsi="Calibri"/>
-          <w:b w:val="false"/>
-          <w:bCs w:val="false"/>
-          <w:strike w:val="false"/>
-          <w:dstrike w:val="false"/>
-          <w:color w:val="auto"/>
-          <w:sz w:val="20"/>
-          <w:szCs w:val="20"/>
-          <w:u w:val="none"/>
-        </w:rPr>
-        <w:t>please find enclosed:</w:t>
+        <w:t>In this regard, moving forward with the caption, please find enclosed:</w:t>
       </w:r>
     </w:p>
     <w:p>
@@ -1890,7 +1712,6 @@
       </w:pPr>
       <w:r>
         <w:rPr>
-          <w:rFonts w:ascii="Calibri" w:hAnsi="Calibri"/>
           <w:b w:val="false"/>
           <w:bCs w:val="false"/>
           <w:strike w:val="false"/>
@@ -1900,77 +1721,7 @@
           <w:szCs w:val="20"/>
           <w:u w:val="none"/>
         </w:rPr>
-        <w:t xml:space="preserve">Indemnity Bond on </w:t>
-      </w:r>
-      <w:r>
-        <w:rPr>
-          <w:rFonts w:ascii="Calibri" w:hAnsi="Calibri"/>
-          <w:b w:val="false"/>
-          <w:bCs w:val="false"/>
-          <w:strike w:val="false"/>
-          <w:dstrike w:val="false"/>
-          <w:color w:val="auto"/>
-          <w:sz w:val="20"/>
-          <w:szCs w:val="20"/>
-          <w:u w:val="none"/>
-        </w:rPr>
-        <w:t>E-</w:t>
-      </w:r>
-      <w:r>
-        <w:rPr>
-          <w:rFonts w:ascii="Calibri" w:hAnsi="Calibri"/>
-          <w:b w:val="false"/>
-          <w:bCs w:val="false"/>
-          <w:strike w:val="false"/>
-          <w:dstrike w:val="false"/>
-          <w:color w:val="auto"/>
-          <w:sz w:val="20"/>
-          <w:szCs w:val="20"/>
-          <w:u w:val="none"/>
-        </w:rPr>
-        <w:t xml:space="preserve">stamp paper of Rs.500/, duly </w:t>
-      </w:r>
-      <w:r>
-        <w:rPr>
-          <w:rFonts w:ascii="Calibri" w:hAnsi="Calibri"/>
-          <w:b w:val="false"/>
-          <w:bCs w:val="false"/>
-          <w:strike w:val="false"/>
-          <w:dstrike w:val="false"/>
-          <w:color w:val="auto"/>
-          <w:sz w:val="20"/>
-          <w:szCs w:val="20"/>
-          <w:u w:val="none"/>
-        </w:rPr>
-        <w:t xml:space="preserve">signed by the legal heir, </w:t>
-      </w:r>
-      <w:r>
-        <w:rPr>
-          <w:rFonts w:ascii="Calibri" w:hAnsi="Calibri"/>
-          <w:b w:val="false"/>
-          <w:bCs w:val="false"/>
-          <w:strike w:val="false"/>
-          <w:dstrike w:val="false"/>
-          <w:color w:val="auto"/>
-          <w:sz w:val="20"/>
-          <w:szCs w:val="20"/>
-          <w:u w:val="none"/>
-        </w:rPr>
-        <w:t>witnesses, guarantor and attested by Notary Public</w:t>
-      </w:r>
-      <w:r>
-        <w:rPr>
-          <w:rFonts w:ascii="Calibri" w:hAnsi="Calibri"/>
-          <w:b w:val="false"/>
-          <w:bCs w:val="false"/>
-          <w:strike w:val="false"/>
-          <w:dstrike w:val="false"/>
-          <w:color w:val="auto"/>
-          <w:sz w:val="20"/>
-          <w:szCs w:val="20"/>
-          <w:u w:val="none"/>
-        </w:rPr>
-        <w:t>;</w:t>
+        <w:t>Indemnity Bond on E-stamp paper of Rs.500/, duly signed by the legal heir, witnesses, guarantor and attested by Notary Public;</w:t>
       </w:r>
     </w:p>
     <w:p>
@@ -2000,7 +1751,6 @@
       </w:pPr>
       <w:r>
         <w:rPr>
-          <w:rFonts w:ascii="Calibri" w:hAnsi="Calibri"/>
           <w:b w:val="false"/>
           <w:bCs w:val="false"/>
           <w:strike w:val="false"/>
@@ -2035,7 +1785,6 @@
       </w:pPr>
       <w:r>
         <w:rPr>
-          <w:rFonts w:ascii="Calibri" w:hAnsi="Calibri"/>
           <w:b w:val="false"/>
           <w:strike w:val="false"/>
           <w:dstrike w:val="false"/>
@@ -2068,7 +1817,6 @@
       </w:pPr>
       <w:r>
         <w:rPr>
-          <w:rFonts w:ascii="Calibri" w:hAnsi="Calibri"/>
           <w:b w:val="false"/>
           <w:strike w:val="false"/>
           <w:dstrike w:val="false"/>
@@ -2099,28 +1847,7 @@
           <w:sz w:val="20"/>
           <w:szCs w:val="20"/>
         </w:rPr>
-        <w:t xml:space="preserve">Looking forward to your </w:t>
-      </w:r>
-      <w:r>
-        <w:rPr>
-          <w:sz w:val="20"/>
-          <w:szCs w:val="20"/>
-        </w:rPr>
-        <w:t>prompt response</w:t>
-      </w:r>
-      <w:r>
-        <w:rPr>
-          <w:sz w:val="20"/>
-          <w:szCs w:val="20"/>
-        </w:rPr>
-        <w:t>, I remain</w:t>
-      </w:r>
-      <w:r>
-        <w:rPr>
-          <w:sz w:val="20"/>
-          <w:szCs w:val="20"/>
-        </w:rPr>
-        <w:t>.</w:t>
+        <w:t>Looking forward to your prompt response, I remain.</w:t>
       </w:r>
     </w:p>
     <w:p>
@@ -2180,31 +1907,7 @@
           <w:szCs w:val="20"/>
           <w:u w:val="none"/>
         </w:rPr>
-        <w:t xml:space="preserve">Yours </w:t>
-      </w:r>
-      <w:r>
-        <w:rPr>
-          <w:b w:val="false"/>
-          <w:strike w:val="false"/>
-          <w:dstrike w:val="false"/>
-          <w:color w:val="auto"/>
-          <w:sz w:val="20"/>
-          <w:szCs w:val="20"/>
-          <w:u w:val="none"/>
-        </w:rPr>
-        <w:t>Sincerely</w:t>
-      </w:r>
-      <w:r>
-        <w:rPr>
-          <w:b w:val="false"/>
-          <w:strike w:val="false"/>
-          <w:dstrike w:val="false"/>
-          <w:color w:val="auto"/>
-          <w:sz w:val="20"/>
-          <w:szCs w:val="20"/>
-          <w:u w:val="none"/>
-        </w:rPr>
-        <w:t xml:space="preserve">, </w:t>
+        <w:t xml:space="preserve">Yours Sincerely, </w:t>
       </w:r>
     </w:p>
     <w:p>
@@ -2271,6 +1974,52 @@
           <w:sz w:val="20"/>
           <w:szCs w:val="20"/>
         </w:rPr>
+        <w:drawing>
+          <wp:anchor behindDoc="0" distT="0" distB="0" distL="0" distR="0" simplePos="0" locked="0" layoutInCell="1" allowOverlap="1" relativeHeight="3">
+            <wp:simplePos x="0" y="0"/>
+            <wp:positionH relativeFrom="column">
+              <wp:posOffset>69850</wp:posOffset>
+            </wp:positionH>
+            <wp:positionV relativeFrom="paragraph">
+              <wp:posOffset>635</wp:posOffset>
+            </wp:positionV>
+            <wp:extent cx="1151890" cy="467995"/>
+            <wp:effectExtent l="0" t="0" r="0" b="0"/>
+            <wp:wrapNone/>
+            <wp:docPr id="2" name="Image2"/>
+            <wp:cNvGraphicFramePr>
+              <a:graphicFrameLocks xmlns:a="http://schemas.openxmlformats.org/drawingml/2006/main" noChangeAspect="1"/>
+            </wp:cNvGraphicFramePr>
+            <a:graphic xmlns:a="http://schemas.openxmlformats.org/drawingml/2006/main">
+              <a:graphicData uri="http://schemas.openxmlformats.org/drawingml/2006/picture">
+                <pic:pic xmlns:pic="http://schemas.openxmlformats.org/drawingml/2006/picture">
+                  <pic:nvPicPr>
+                    <pic:cNvPr id="2" name="Image2"/>
+                    <pic:cNvPicPr>
+                      <a:picLocks noChangeAspect="1" noChangeArrowheads="1"/>
+                    </pic:cNvPicPr>
+                  </pic:nvPicPr>
+                  <pic:blipFill>
+                    <a:blip r:embed="rId3"/>
+                    <a:stretch>
+                      <a:fillRect/>
+                    </a:stretch>
+                  </pic:blipFill>
+                  <pic:spPr bwMode="auto">
+                    <a:xfrm>
+                      <a:off x="0" y="0"/>
+                      <a:ext cx="1151890" cy="467995"/>
+                    </a:xfrm>
+                    <a:prstGeom prst="rect">
+                      <a:avLst/>
+                    </a:prstGeom>
+                    <a:noFill/>
+                  </pic:spPr>
+                </pic:pic>
+              </a:graphicData>
+            </a:graphic>
+          </wp:anchor>
+        </w:drawing>
       </w:r>
     </w:p>
     <w:p>
@@ -2310,14 +2059,14 @@
         </w:tblCellMar>
       </w:tblPr>
       <w:tblGrid>
-        <w:gridCol w:w="4986"/>
+        <w:gridCol w:w="4985"/>
         <w:gridCol w:w="4986"/>
       </w:tblGrid>
       <w:tr>
         <w:trPr/>
         <w:tc>
           <w:tcPr>
-            <w:tcW w:w="4986" w:type="dxa"/>
+            <w:tcW w:w="4985" w:type="dxa"/>
             <w:tcBorders/>
           </w:tcPr>
           <w:p>
@@ -2572,8 +2321,12 @@
       </w:r>
     </w:p>
     <w:sectPr>
-      <w:headerReference w:type="default" r:id="rId2"/>
-      <w:footerReference w:type="default" r:id="rId3"/>
+      <w:headerReference w:type="even" r:id="rId4"/>
+      <w:headerReference w:type="default" r:id="rId5"/>
+      <w:headerReference w:type="first" r:id="rId6"/>
+      <w:footerReference w:type="even" r:id="rId7"/>
+      <w:footerReference w:type="default" r:id="rId8"/>
+      <w:footerReference w:type="first" r:id="rId9"/>
       <w:type w:val="nextPage"/>
       <w:pgSz w:w="12240" w:h="15840"/>
       <w:pgMar w:left="1134" w:right="1134" w:gutter="0" w:header="1134" w:top="1661" w:footer="1134" w:bottom="1693"/>
@@ -2587,6 +2340,20 @@
 </file>
 
 <file path=word/footer1.xml><?xml version="1.0" encoding="utf-8"?>
+<w:ftr xmlns:o="urn:schemas-microsoft-com:office:office" xmlns:r="http://schemas.openxmlformats.org/officeDocument/2006/relationships" xmlns:v="urn:schemas-microsoft-com:vml" xmlns:w="http://schemas.openxmlformats.org/wordprocessingml/2006/main" xmlns:w10="urn:schemas-microsoft-com:office:word" xmlns:wp="http://schemas.openxmlformats.org/drawingml/2006/wordprocessingDrawing" xmlns:pic="http://schemas.openxmlformats.org/drawingml/2006/picture" xmlns:wps="http://schemas.microsoft.com/office/word/2010/wordprocessingShape" xmlns:wpg="http://schemas.microsoft.com/office/word/2010/wordprocessingGroup" xmlns:mc="http://schemas.openxmlformats.org/markup-compatibility/2006" xmlns:wp14="http://schemas.microsoft.com/office/word/2010/wordprocessingDrawing" xmlns:w14="http://schemas.microsoft.com/office/word/2010/wordml" xmlns:w15="http://schemas.microsoft.com/office/word/2012/wordml" mc:Ignorable="w14 wp14 w15">
+  <w:p>
+    <w:pPr>
+      <w:pStyle w:val="Footer"/>
+      <w:rPr/>
+    </w:pPr>
+    <w:r>
+      <w:rPr/>
+    </w:r>
+  </w:p>
+</w:ftr>
+</file>
+
+<file path=word/footer2.xml><?xml version="1.0" encoding="utf-8"?>
 <w:ftr xmlns:o="urn:schemas-microsoft-com:office:office" xmlns:r="http://schemas.openxmlformats.org/officeDocument/2006/relationships" xmlns:v="urn:schemas-microsoft-com:vml" xmlns:w="http://schemas.openxmlformats.org/wordprocessingml/2006/main" xmlns:w10="urn:schemas-microsoft-com:office:word" xmlns:wp="http://schemas.openxmlformats.org/drawingml/2006/wordprocessingDrawing" xmlns:pic="http://schemas.openxmlformats.org/drawingml/2006/picture" xmlns:wps="http://schemas.microsoft.com/office/word/2010/wordprocessingShape" xmlns:wpg="http://schemas.microsoft.com/office/word/2010/wordprocessingGroup" xmlns:mc="http://schemas.openxmlformats.org/markup-compatibility/2006" xmlns:wp14="http://schemas.microsoft.com/office/word/2010/wordprocessingDrawing" xmlns:w14="http://schemas.microsoft.com/office/word/2010/wordml" xmlns:w15="http://schemas.microsoft.com/office/word/2012/wordml" mc:Ignorable="w14 wp14 w15">
   <w:tbl>
     <w:tblPr>
@@ -2603,7 +2370,7 @@
     </w:tblPr>
     <w:tblGrid>
       <w:gridCol w:w="7860"/>
-      <w:gridCol w:w="2115"/>
+      <w:gridCol w:w="2114"/>
     </w:tblGrid>
     <w:tr>
       <w:trPr>
@@ -2698,13 +2465,14 @@
       </w:tc>
       <w:tc>
         <w:tcPr>
-          <w:tcW w:w="2115" w:type="dxa"/>
+          <w:tcW w:w="2114" w:type="dxa"/>
           <w:tcBorders/>
         </w:tcPr>
         <w:p>
           <w:pPr>
             <w:pStyle w:val="TableContents"/>
             <w:bidi w:val="0"/>
+            <w:ind w:hanging="0" w:start="0"/>
             <w:jc w:val="end"/>
             <w:rPr>
               <w:rFonts w:ascii="Courier New" w:hAnsi="Courier New"/>
@@ -2766,15 +2534,7 @@
               <w:sz w:val="14"/>
               <w:szCs w:val="14"/>
             </w:rPr>
-            <w:t xml:space="preserve"> </w:t>
-          </w:r>
-          <w:r>
-            <w:rPr>
-              <w:rFonts w:ascii="Courier New" w:hAnsi="Courier New"/>
-              <w:sz w:val="14"/>
-              <w:szCs w:val="14"/>
-            </w:rPr>
-            <w:t xml:space="preserve">of </w:t>
+            <w:t xml:space="preserve"> of </w:t>
           </w:r>
           <w:r>
             <w:rPr>
@@ -2823,6 +2583,248 @@
   <w:p>
     <w:pPr>
       <w:pStyle w:val="Footer"/>
+      <w:ind w:hanging="0" w:start="0"/>
+      <w:jc w:val="end"/>
+      <w:rPr/>
+    </w:pPr>
+    <w:r>
+      <w:rPr/>
+    </w:r>
+  </w:p>
+</w:ftr>
+</file>
+
+<file path=word/footer3.xml><?xml version="1.0" encoding="utf-8"?>
+<w:ftr xmlns:o="urn:schemas-microsoft-com:office:office" xmlns:r="http://schemas.openxmlformats.org/officeDocument/2006/relationships" xmlns:v="urn:schemas-microsoft-com:vml" xmlns:w="http://schemas.openxmlformats.org/wordprocessingml/2006/main" xmlns:w10="urn:schemas-microsoft-com:office:word" xmlns:wp="http://schemas.openxmlformats.org/drawingml/2006/wordprocessingDrawing" xmlns:pic="http://schemas.openxmlformats.org/drawingml/2006/picture" xmlns:wps="http://schemas.microsoft.com/office/word/2010/wordprocessingShape" xmlns:wpg="http://schemas.microsoft.com/office/word/2010/wordprocessingGroup" xmlns:mc="http://schemas.openxmlformats.org/markup-compatibility/2006" xmlns:wp14="http://schemas.microsoft.com/office/word/2010/wordprocessingDrawing" xmlns:w14="http://schemas.microsoft.com/office/word/2010/wordml" xmlns:w15="http://schemas.microsoft.com/office/word/2012/wordml" mc:Ignorable="w14 wp14 w15">
+  <w:tbl>
+    <w:tblPr>
+      <w:tblW w:w="9975" w:type="dxa"/>
+      <w:jc w:val="start"/>
+      <w:tblInd w:w="0" w:type="dxa"/>
+      <w:tblLayout w:type="fixed"/>
+      <w:tblCellMar>
+        <w:top w:w="29" w:type="dxa"/>
+        <w:start w:w="29" w:type="dxa"/>
+        <w:bottom w:w="29" w:type="dxa"/>
+        <w:end w:w="29" w:type="dxa"/>
+      </w:tblCellMar>
+    </w:tblPr>
+    <w:tblGrid>
+      <w:gridCol w:w="7860"/>
+      <w:gridCol w:w="2114"/>
+    </w:tblGrid>
+    <w:tr>
+      <w:trPr>
+        <w:trHeight w:val="367" w:hRule="atLeast"/>
+      </w:trPr>
+      <w:tc>
+        <w:tcPr>
+          <w:tcW w:w="7860" w:type="dxa"/>
+          <w:tcBorders/>
+        </w:tcPr>
+        <w:p>
+          <w:pPr>
+            <w:pStyle w:val="Default"/>
+            <w:tabs>
+              <w:tab w:val="clear" w:pos="720"/>
+              <w:tab w:val="left" w:pos="400" w:leader="none"/>
+            </w:tabs>
+            <w:bidi w:val="0"/>
+            <w:jc w:val="end"/>
+            <w:rPr>
+              <w:rFonts w:ascii="Courier New" w:hAnsi="Courier New"/>
+              <w:i w:val="false"/>
+              <w:i w:val="false"/>
+              <w:caps w:val="false"/>
+              <w:smallCaps w:val="false"/>
+              <w:color w:val="auto"/>
+              <w:sz w:val="14"/>
+              <w:szCs w:val="14"/>
+            </w:rPr>
+          </w:pPr>
+          <w:r>
+            <w:rPr>
+              <w:rFonts w:ascii="Courier New" w:hAnsi="Courier New"/>
+              <w:i w:val="false"/>
+              <w:caps w:val="false"/>
+              <w:smallCaps w:val="false"/>
+              <w:color w:val="auto"/>
+              <w:sz w:val="14"/>
+              <w:szCs w:val="14"/>
+            </w:rPr>
+            <w:fldChar w:fldCharType="begin"/>
+          </w:r>
+          <w:r>
+            <w:rPr>
+              <w:smallCaps w:val="false"/>
+              <w:caps w:val="false"/>
+              <w:sz w:val="14"/>
+              <w:i w:val="false"/>
+              <w:szCs w:val="14"/>
+              <w:rFonts w:ascii="Courier New" w:hAnsi="Courier New"/>
+              <w:color w:val="auto"/>
+            </w:rPr>
+            <w:instrText xml:space="preserve"> DOCPROPERTY "ReferenceRecipient"</w:instrText>
+          </w:r>
+          <w:r>
+            <w:rPr>
+              <w:smallCaps w:val="false"/>
+              <w:caps w:val="false"/>
+              <w:sz w:val="14"/>
+              <w:i w:val="false"/>
+              <w:szCs w:val="14"/>
+              <w:rFonts w:ascii="Courier New" w:hAnsi="Courier New"/>
+              <w:color w:val="auto"/>
+            </w:rPr>
+            <w:fldChar w:fldCharType="separate"/>
+          </w:r>
+          <w:r>
+            <w:rPr>
+              <w:smallCaps w:val="false"/>
+              <w:caps w:val="false"/>
+              <w:sz w:val="14"/>
+              <w:i w:val="false"/>
+              <w:szCs w:val="14"/>
+              <w:rFonts w:ascii="Courier New" w:hAnsi="Courier New"/>
+              <w:color w:val="auto"/>
+            </w:rPr>
+            <w:t>FAMCO-MAK-CNERGY-321-TN-25-01</w:t>
+          </w:r>
+          <w:r>
+            <w:rPr>
+              <w:smallCaps w:val="false"/>
+              <w:caps w:val="false"/>
+              <w:sz w:val="14"/>
+              <w:i w:val="false"/>
+              <w:szCs w:val="14"/>
+              <w:rFonts w:ascii="Courier New" w:hAnsi="Courier New"/>
+              <w:color w:val="auto"/>
+            </w:rPr>
+            <w:fldChar w:fldCharType="end"/>
+          </w:r>
+        </w:p>
+      </w:tc>
+      <w:tc>
+        <w:tcPr>
+          <w:tcW w:w="2114" w:type="dxa"/>
+          <w:tcBorders/>
+        </w:tcPr>
+        <w:p>
+          <w:pPr>
+            <w:pStyle w:val="TableContents"/>
+            <w:bidi w:val="0"/>
+            <w:ind w:hanging="0" w:start="0"/>
+            <w:jc w:val="end"/>
+            <w:rPr>
+              <w:rFonts w:ascii="Courier New" w:hAnsi="Courier New"/>
+              <w:sz w:val="14"/>
+              <w:szCs w:val="14"/>
+            </w:rPr>
+          </w:pPr>
+          <w:r>
+            <w:rPr>
+              <w:rFonts w:ascii="Courier New" w:hAnsi="Courier New"/>
+              <w:sz w:val="14"/>
+              <w:szCs w:val="14"/>
+            </w:rPr>
+            <w:t xml:space="preserve">Page </w:t>
+          </w:r>
+          <w:r>
+            <w:rPr>
+              <w:rFonts w:ascii="Courier New" w:hAnsi="Courier New"/>
+              <w:sz w:val="14"/>
+              <w:szCs w:val="14"/>
+            </w:rPr>
+            <w:fldChar w:fldCharType="begin"/>
+          </w:r>
+          <w:r>
+            <w:rPr>
+              <w:sz w:val="14"/>
+              <w:szCs w:val="14"/>
+              <w:rFonts w:ascii="Courier New" w:hAnsi="Courier New"/>
+            </w:rPr>
+            <w:instrText xml:space="preserve"> PAGE </w:instrText>
+          </w:r>
+          <w:r>
+            <w:rPr>
+              <w:sz w:val="14"/>
+              <w:szCs w:val="14"/>
+              <w:rFonts w:ascii="Courier New" w:hAnsi="Courier New"/>
+            </w:rPr>
+            <w:fldChar w:fldCharType="separate"/>
+          </w:r>
+          <w:r>
+            <w:rPr>
+              <w:sz w:val="14"/>
+              <w:szCs w:val="14"/>
+              <w:rFonts w:ascii="Courier New" w:hAnsi="Courier New"/>
+            </w:rPr>
+            <w:t>1</w:t>
+          </w:r>
+          <w:r>
+            <w:rPr>
+              <w:sz w:val="14"/>
+              <w:szCs w:val="14"/>
+              <w:rFonts w:ascii="Courier New" w:hAnsi="Courier New"/>
+            </w:rPr>
+            <w:fldChar w:fldCharType="end"/>
+          </w:r>
+          <w:r>
+            <w:rPr>
+              <w:rFonts w:ascii="Courier New" w:hAnsi="Courier New"/>
+              <w:sz w:val="14"/>
+              <w:szCs w:val="14"/>
+            </w:rPr>
+            <w:t xml:space="preserve"> of </w:t>
+          </w:r>
+          <w:r>
+            <w:rPr>
+              <w:rFonts w:ascii="Courier New" w:hAnsi="Courier New"/>
+              <w:sz w:val="14"/>
+              <w:szCs w:val="14"/>
+            </w:rPr>
+            <w:fldChar w:fldCharType="begin"/>
+          </w:r>
+          <w:r>
+            <w:rPr>
+              <w:sz w:val="14"/>
+              <w:szCs w:val="14"/>
+              <w:rFonts w:ascii="Courier New" w:hAnsi="Courier New"/>
+            </w:rPr>
+            <w:instrText xml:space="preserve"> NUMPAGES </w:instrText>
+          </w:r>
+          <w:r>
+            <w:rPr>
+              <w:sz w:val="14"/>
+              <w:szCs w:val="14"/>
+              <w:rFonts w:ascii="Courier New" w:hAnsi="Courier New"/>
+            </w:rPr>
+            <w:fldChar w:fldCharType="separate"/>
+          </w:r>
+          <w:r>
+            <w:rPr>
+              <w:sz w:val="14"/>
+              <w:szCs w:val="14"/>
+              <w:rFonts w:ascii="Courier New" w:hAnsi="Courier New"/>
+            </w:rPr>
+            <w:t>1</w:t>
+          </w:r>
+          <w:r>
+            <w:rPr>
+              <w:sz w:val="14"/>
+              <w:szCs w:val="14"/>
+              <w:rFonts w:ascii="Courier New" w:hAnsi="Courier New"/>
+            </w:rPr>
+            <w:fldChar w:fldCharType="end"/>
+          </w:r>
+        </w:p>
+      </w:tc>
+    </w:tr>
+  </w:tbl>
+  <w:p>
+    <w:pPr>
+      <w:pStyle w:val="Footer"/>
+      <w:ind w:hanging="0" w:start="0"/>
       <w:jc w:val="end"/>
       <w:rPr/>
     </w:pPr>
@@ -2838,6 +2840,37 @@
   <w:p>
     <w:pPr>
       <w:pStyle w:val="Header"/>
+      <w:rPr/>
+    </w:pPr>
+    <w:r>
+      <w:rPr/>
+    </w:r>
+  </w:p>
+</w:hdr>
+</file>
+
+<file path=word/header2.xml><?xml version="1.0" encoding="utf-8"?>
+<w:hdr xmlns:o="urn:schemas-microsoft-com:office:office" xmlns:r="http://schemas.openxmlformats.org/officeDocument/2006/relationships" xmlns:v="urn:schemas-microsoft-com:vml" xmlns:w="http://schemas.openxmlformats.org/wordprocessingml/2006/main" xmlns:w10="urn:schemas-microsoft-com:office:word" xmlns:wp="http://schemas.openxmlformats.org/drawingml/2006/wordprocessingDrawing" xmlns:pic="http://schemas.openxmlformats.org/drawingml/2006/picture" xmlns:wps="http://schemas.microsoft.com/office/word/2010/wordprocessingShape" xmlns:wpg="http://schemas.microsoft.com/office/word/2010/wordprocessingGroup" xmlns:mc="http://schemas.openxmlformats.org/markup-compatibility/2006" xmlns:wp14="http://schemas.microsoft.com/office/word/2010/wordprocessingDrawing" xmlns:w14="http://schemas.microsoft.com/office/word/2010/wordml" xmlns:w15="http://schemas.microsoft.com/office/word/2012/wordml" mc:Ignorable="w14 wp14 w15">
+  <w:p>
+    <w:pPr>
+      <w:pStyle w:val="Header"/>
+      <w:ind w:hanging="0" w:start="0"/>
+      <w:jc w:val="end"/>
+      <w:rPr/>
+    </w:pPr>
+    <w:r>
+      <w:rPr/>
+    </w:r>
+  </w:p>
+</w:hdr>
+</file>
+
+<file path=word/header3.xml><?xml version="1.0" encoding="utf-8"?>
+<w:hdr xmlns:o="urn:schemas-microsoft-com:office:office" xmlns:r="http://schemas.openxmlformats.org/officeDocument/2006/relationships" xmlns:v="urn:schemas-microsoft-com:vml" xmlns:w="http://schemas.openxmlformats.org/wordprocessingml/2006/main" xmlns:w10="urn:schemas-microsoft-com:office:word" xmlns:wp="http://schemas.openxmlformats.org/drawingml/2006/wordprocessingDrawing" xmlns:pic="http://schemas.openxmlformats.org/drawingml/2006/picture" xmlns:wps="http://schemas.microsoft.com/office/word/2010/wordprocessingShape" xmlns:wpg="http://schemas.microsoft.com/office/word/2010/wordprocessingGroup" xmlns:mc="http://schemas.openxmlformats.org/markup-compatibility/2006" xmlns:wp14="http://schemas.microsoft.com/office/word/2010/wordprocessingDrawing" xmlns:w14="http://schemas.microsoft.com/office/word/2010/wordml" xmlns:w15="http://schemas.microsoft.com/office/word/2012/wordml" mc:Ignorable="w14 wp14 w15">
+  <w:p>
+    <w:pPr>
+      <w:pStyle w:val="Header"/>
+      <w:ind w:hanging="0" w:start="0"/>
       <w:jc w:val="end"/>
       <w:rPr/>
     </w:pPr>
@@ -2853,7 +2886,6 @@
   <w:abstractNum w:abstractNumId="1">
     <w:lvl w:ilvl="0">
       <w:start w:val="1"/>
-      <w:pStyle w:val="Heading1"/>
       <w:numFmt w:val="none"/>
       <w:suff w:val="nothing"/>
       <w:lvlText w:val="%1"/>
@@ -2864,6 +2896,7 @@
         </w:tabs>
         <w:ind w:start="0" w:hanging="0"/>
       </w:pPr>
+      <w:rPr/>
     </w:lvl>
     <w:lvl w:ilvl="1">
       <w:start w:val="1"/>
@@ -2877,6 +2910,7 @@
         </w:tabs>
         <w:ind w:start="0" w:hanging="0"/>
       </w:pPr>
+      <w:rPr/>
     </w:lvl>
     <w:lvl w:ilvl="2">
       <w:start w:val="1"/>
@@ -2890,6 +2924,7 @@
         </w:tabs>
         <w:ind w:start="0" w:hanging="0"/>
       </w:pPr>
+      <w:rPr/>
     </w:lvl>
     <w:lvl w:ilvl="3">
       <w:start w:val="1"/>
@@ -2903,6 +2938,7 @@
         </w:tabs>
         <w:ind w:start="0" w:hanging="0"/>
       </w:pPr>
+      <w:rPr/>
     </w:lvl>
     <w:lvl w:ilvl="4">
       <w:start w:val="1"/>
@@ -2916,6 +2952,7 @@
         </w:tabs>
         <w:ind w:start="0" w:hanging="0"/>
       </w:pPr>
+      <w:rPr/>
     </w:lvl>
     <w:lvl w:ilvl="5">
       <w:start w:val="1"/>
@@ -2929,6 +2966,7 @@
         </w:tabs>
         <w:ind w:start="0" w:hanging="0"/>
       </w:pPr>
+      <w:rPr/>
     </w:lvl>
     <w:lvl w:ilvl="6">
       <w:start w:val="1"/>
@@ -2942,6 +2980,7 @@
         </w:tabs>
         <w:ind w:start="0" w:hanging="0"/>
       </w:pPr>
+      <w:rPr/>
     </w:lvl>
     <w:lvl w:ilvl="7">
       <w:start w:val="1"/>
@@ -2955,6 +2994,7 @@
         </w:tabs>
         <w:ind w:start="0" w:hanging="0"/>
       </w:pPr>
+      <w:rPr/>
     </w:lvl>
     <w:lvl w:ilvl="8">
       <w:start w:val="1"/>
@@ -2968,6 +3008,7 @@
         </w:tabs>
         <w:ind w:start="0" w:hanging="0"/>
       </w:pPr>
+      <w:rPr/>
     </w:lvl>
   </w:abstractNum>
   <w:abstractNum w:abstractNumId="2">
@@ -3325,6 +3366,125 @@
         <w:ind w:start="3600" w:hanging="360"/>
       </w:pPr>
       <w:rPr/>
+    </w:lvl>
+  </w:abstractNum>
+  <w:abstractNum w:abstractNumId="5">
+    <w:lvl w:ilvl="0">
+      <w:start w:val="1"/>
+      <w:numFmt w:val="none"/>
+      <w:suff w:val="nothing"/>
+      <w:lvlText w:val=""/>
+      <w:lvlJc w:val="start"/>
+      <w:pPr>
+        <w:tabs>
+          <w:tab w:val="num" w:pos="0"/>
+        </w:tabs>
+        <w:ind w:start="0" w:hanging="0"/>
+      </w:pPr>
+    </w:lvl>
+    <w:lvl w:ilvl="1">
+      <w:start w:val="1"/>
+      <w:numFmt w:val="none"/>
+      <w:suff w:val="nothing"/>
+      <w:lvlText w:val=""/>
+      <w:lvlJc w:val="start"/>
+      <w:pPr>
+        <w:tabs>
+          <w:tab w:val="num" w:pos="0"/>
+        </w:tabs>
+        <w:ind w:start="0" w:hanging="0"/>
+      </w:pPr>
+    </w:lvl>
+    <w:lvl w:ilvl="2">
+      <w:start w:val="1"/>
+      <w:numFmt w:val="none"/>
+      <w:suff w:val="nothing"/>
+      <w:lvlText w:val=""/>
+      <w:lvlJc w:val="start"/>
+      <w:pPr>
+        <w:tabs>
+          <w:tab w:val="num" w:pos="0"/>
+        </w:tabs>
+        <w:ind w:start="0" w:hanging="0"/>
+      </w:pPr>
+    </w:lvl>
+    <w:lvl w:ilvl="3">
+      <w:start w:val="1"/>
+      <w:numFmt w:val="none"/>
+      <w:suff w:val="nothing"/>
+      <w:lvlText w:val=""/>
+      <w:lvlJc w:val="start"/>
+      <w:pPr>
+        <w:tabs>
+          <w:tab w:val="num" w:pos="0"/>
+        </w:tabs>
+        <w:ind w:start="0" w:hanging="0"/>
+      </w:pPr>
+    </w:lvl>
+    <w:lvl w:ilvl="4">
+      <w:start w:val="1"/>
+      <w:numFmt w:val="none"/>
+      <w:suff w:val="nothing"/>
+      <w:lvlText w:val=""/>
+      <w:lvlJc w:val="start"/>
+      <w:pPr>
+        <w:tabs>
+          <w:tab w:val="num" w:pos="0"/>
+        </w:tabs>
+        <w:ind w:start="0" w:hanging="0"/>
+      </w:pPr>
+    </w:lvl>
+    <w:lvl w:ilvl="5">
+      <w:start w:val="1"/>
+      <w:numFmt w:val="none"/>
+      <w:suff w:val="nothing"/>
+      <w:lvlText w:val=""/>
+      <w:lvlJc w:val="start"/>
+      <w:pPr>
+        <w:tabs>
+          <w:tab w:val="num" w:pos="0"/>
+        </w:tabs>
+        <w:ind w:start="0" w:hanging="0"/>
+      </w:pPr>
+    </w:lvl>
+    <w:lvl w:ilvl="6">
+      <w:start w:val="1"/>
+      <w:numFmt w:val="none"/>
+      <w:suff w:val="nothing"/>
+      <w:lvlText w:val=""/>
+      <w:lvlJc w:val="start"/>
+      <w:pPr>
+        <w:tabs>
+          <w:tab w:val="num" w:pos="0"/>
+        </w:tabs>
+        <w:ind w:start="0" w:hanging="0"/>
+      </w:pPr>
+    </w:lvl>
+    <w:lvl w:ilvl="7">
+      <w:start w:val="1"/>
+      <w:numFmt w:val="none"/>
+      <w:suff w:val="nothing"/>
+      <w:lvlText w:val=""/>
+      <w:lvlJc w:val="start"/>
+      <w:pPr>
+        <w:tabs>
+          <w:tab w:val="num" w:pos="0"/>
+        </w:tabs>
+        <w:ind w:start="0" w:hanging="0"/>
+      </w:pPr>
+    </w:lvl>
+    <w:lvl w:ilvl="8">
+      <w:start w:val="1"/>
+      <w:numFmt w:val="none"/>
+      <w:suff w:val="nothing"/>
+      <w:lvlText w:val=""/>
+      <w:lvlJc w:val="start"/>
+      <w:pPr>
+        <w:tabs>
+          <w:tab w:val="num" w:pos="0"/>
+        </w:tabs>
+        <w:ind w:start="0" w:hanging="0"/>
+      </w:pPr>
     </w:lvl>
   </w:abstractNum>
   <w:num w:numId="1">
@@ -3338,6 +3498,9 @@
   </w:num>
   <w:num w:numId="4">
     <w:abstractNumId w:val="4"/>
+  </w:num>
+  <w:num w:numId="5">
+    <w:abstractNumId w:val="5"/>
   </w:num>
 </w:numbering>
 </file>
@@ -3366,9 +3529,7 @@
     <w:pPr>
       <w:widowControl/>
       <w:suppressAutoHyphens w:val="true"/>
-      <w:kinsoku w:val="true"/>
-      <w:overflowPunct w:val="true"/>
-      <w:autoSpaceDE w:val="true"/>
+      <w:overflowPunct w:val="false"/>
       <w:bidi w:val="0"/>
       <w:snapToGrid w:val="false"/>
       <w:spacing w:before="0" w:after="0"/>
@@ -3420,8 +3581,8 @@
       <w:bCs/>
     </w:rPr>
   </w:style>
-  <w:style w:type="character" w:styleId="Bullets">
-    <w:name w:val="Bullets"/>
+  <w:style w:type="character" w:styleId="Bulletsuser">
+    <w:name w:val="Bullets (user)"/>
     <w:qFormat/>
     <w:rPr>
       <w:rFonts w:ascii="OpenSymbol" w:hAnsi="OpenSymbol" w:eastAsia="OpenSymbol" w:cs="OpenSymbol"/>
@@ -3443,13 +3604,13 @@
     <w:name w:val="line number"/>
     <w:rPr/>
   </w:style>
-  <w:style w:type="character" w:styleId="FootnoteCharacters">
-    <w:name w:val="Footnote Characters"/>
+  <w:style w:type="character" w:styleId="FootnoteCharactersuser">
+    <w:name w:val="Footnote Characters (user)"/>
     <w:qFormat/>
     <w:rPr/>
   </w:style>
-  <w:style w:type="character" w:styleId="EndnoteCharacters">
-    <w:name w:val="Endnote Characters"/>
+  <w:style w:type="character" w:styleId="EndnoteCharactersuser">
+    <w:name w:val="Endnote Characters (user)"/>
     <w:qFormat/>
     <w:rPr/>
   </w:style>
@@ -3538,9 +3699,7 @@
     <w:pPr>
       <w:widowControl/>
       <w:suppressAutoHyphens w:val="true"/>
-      <w:kinsoku w:val="true"/>
-      <w:overflowPunct w:val="true"/>
-      <w:autoSpaceDE w:val="true"/>
+      <w:overflowPunct w:val="false"/>
       <w:bidi w:val="0"/>
       <w:spacing w:before="0" w:after="0"/>
       <w:jc w:val="start"/>

</xml_diff>